<commit_message>
Keyword Search Bot version 2.0, more efficient, added some other functionalities
</commit_message>
<xml_diff>
--- a/KeyFile/keywords.docx
+++ b/KeyFile/keywords.docx
@@ -119,25 +119,10 @@
         <w:rPr>
           <w:rFonts w:ascii="Calibri" w:eastAsia="Calibri" w:hAnsi="Calibri" w:cs="Times New Roman"/>
         </w:rPr>
-        <w:t>‘</w:t>
-      </w:r>
-      <w:r>
-        <w:rPr>
-          <w:rFonts w:ascii="Calibri" w:eastAsia="Calibri" w:hAnsi="Calibri" w:cs="Times New Roman"/>
-        </w:rPr>
-        <w:t>Charge Controller</w:t>
-      </w:r>
-      <w:r>
-        <w:rPr>
-          <w:rFonts w:ascii="Calibri" w:eastAsia="Calibri" w:hAnsi="Calibri" w:cs="Times New Roman"/>
-        </w:rPr>
-        <w:t>’</w:t>
+        <w:t>Contract</w:t>
       </w:r>
       <w:bookmarkStart w:id="0" w:name="_GoBack"/>
       <w:bookmarkEnd w:id="0"/>
-    </w:p>
-    <w:p>
-      <w:pPr/>
     </w:p>
     <w:sectPr>
       <w:pgSz w:w="12240" w:h="15840"/>

</xml_diff>